<commit_message>
Avanços feitos em Aula
</commit_message>
<xml_diff>
--- a/Atividade Engenharia de Software - Felipe e Ryan.docx
+++ b/Atividade Engenharia de Software - Felipe e Ryan.docx
@@ -166,40 +166,7 @@
           <w:sz w:val="28"/>
           <w:szCs w:val="28"/>
         </w:rPr>
-        <w:t>As informações a seguir se referem a uma aplicação de controle de comanda eletrônica da padaria Doce Sabor do Seu Joaquim. O cliente usa uma comanda eletrônica durante suas compras na Padaria. A cada produto consumido, o atendente registra em sua comanda (que possui uma numeração) o produto e a quantidade. Ao passar no caixa na saída da Padaria, a Caixa lê os gastos da comanda, finalizando a compra. Na leitura da comanda, verifica-se o valor unitário de cada produto a fim de calcular o valor total da compra</w:t>
-      </w:r>
-    </w:p>
-    <w:p>
-      <w:pPr>
-        <w:jc w:val="both"/>
-        <w:rPr>
-          <w:b/>
-          <w:sz w:val="28"/>
-          <w:szCs w:val="28"/>
-        </w:rPr>
-      </w:pPr>
-      <w:r>
-        <w:rPr>
-          <w:b/>
-          <w:sz w:val="28"/>
-          <w:szCs w:val="28"/>
-        </w:rPr>
-        <w:t>RF:</w:t>
-      </w:r>
-      <w:r>
-        <w:rPr>
-          <w:b/>
-          <w:sz w:val="28"/>
-          <w:szCs w:val="28"/>
-        </w:rPr>
-        <w:t xml:space="preserve"> </w:t>
-      </w:r>
-      <w:r>
-        <w:rPr>
-          <w:sz w:val="28"/>
-          <w:szCs w:val="28"/>
-        </w:rPr>
-        <w:t>Cadastro de produtos, cadastro de códigos de barras para os produtos, controle de entrada de produtos, frente de caixa, pesquisar estoque, sistema de pagamento, cadastro dos funcionários do caixa, geração de registro de comandas, calcular valores gastos e geração de re</w:t>
+        <w:t xml:space="preserve">As informações a seguir se referem a uma aplicação de controle de comanda eletrônica da padaria Doce Sabor do Seu Joaquim. O cliente usa uma comanda eletrônica durante suas compras na Padaria. A cada produto consumido, o atendente registra em sua comanda (que possui uma numeração) o produto e a quantidade. Ao passar no caixa na saída da Padaria, a Caixa lê os gastos da comanda, finalizando a compra. </w:t>
       </w:r>
       <w:bookmarkStart w:id="0" w:name="_GoBack"/>
       <w:bookmarkEnd w:id="0"/>
@@ -208,16 +175,63 @@
           <w:sz w:val="28"/>
           <w:szCs w:val="28"/>
         </w:rPr>
-        <w:t xml:space="preserve">latórios.  </w:t>
-      </w:r>
-      <w:r>
+        <w:t>Na leitura da comanda, verifica-se o valor unitário de cada produto a fim de calcular o valor total da compra</w:t>
+      </w:r>
+    </w:p>
+    <w:p>
+      <w:pPr>
+        <w:jc w:val="both"/>
         <w:rPr>
           <w:b/>
           <w:sz w:val="28"/>
           <w:szCs w:val="28"/>
         </w:rPr>
+      </w:pPr>
+      <w:r>
+        <w:rPr>
+          <w:b/>
+          <w:sz w:val="28"/>
+          <w:szCs w:val="28"/>
+        </w:rPr>
+        <w:t>RF:</w:t>
+      </w:r>
+      <w:r>
+        <w:rPr>
+          <w:b/>
+          <w:sz w:val="28"/>
+          <w:szCs w:val="28"/>
+        </w:rPr>
         <w:t xml:space="preserve"> </w:t>
       </w:r>
+      <w:r>
+        <w:rPr>
+          <w:sz w:val="28"/>
+          <w:szCs w:val="28"/>
+        </w:rPr>
+        <w:t>Cadastro de produtos, cadastro de códigos de barras para os produtos, controle de entrada de produtos, frente de caixa, pesquisar estoque, sistema de pagamento, cadastro dos funcionários do caixa, geração de registro de comanda</w:t>
+      </w:r>
+      <w:r>
+        <w:rPr>
+          <w:sz w:val="28"/>
+          <w:szCs w:val="28"/>
+        </w:rPr>
+        <w:t>s</w:t>
+      </w:r>
+      <w:r>
+        <w:rPr>
+          <w:sz w:val="28"/>
+          <w:szCs w:val="28"/>
+        </w:rPr>
+        <w:t xml:space="preserve"> e geração de relatórios.  </w:t>
+      </w:r>
+      <w:r>
+        <w:rPr>
+          <w:b/>
+          <w:sz w:val="28"/>
+          <w:szCs w:val="28"/>
+        </w:rPr>
+        <w:t xml:space="preserve"> </w:t>
+      </w:r>
     </w:p>
     <w:p>
       <w:pPr>
@@ -276,14 +290,21 @@
           <w:sz w:val="28"/>
           <w:szCs w:val="28"/>
         </w:rPr>
-        <w:t xml:space="preserve"> do sistema, banco de dados relacional, status da NFE-C, permitir saída do cliente após pagamento dos produtos consumidos</w:t>
-      </w:r>
-      <w:r>
-        <w:rPr>
-          <w:sz w:val="28"/>
-          <w:szCs w:val="28"/>
-        </w:rPr>
-        <w:t>, carregar entrada de estoque por XML</w:t>
+        <w:t xml:space="preserve"> do sistema, banco de dados relacional, status da NFE-C,</w:t>
+      </w:r>
+      <w:r>
+        <w:rPr>
+          <w:sz w:val="28"/>
+          <w:szCs w:val="28"/>
+        </w:rPr>
+        <w:t xml:space="preserve"> </w:t>
+      </w:r>
+      <w:r>
+        <w:rPr>
+          <w:sz w:val="28"/>
+          <w:szCs w:val="28"/>
+        </w:rPr>
+        <w:t>carregar entrada de estoque por XML</w:t>
       </w:r>
       <w:r>
         <w:rPr>
@@ -323,6 +344,13 @@
           <w:szCs w:val="28"/>
         </w:rPr>
         <w:t>Ao vender os produtos, fazer a baixa automaticamente no estoque; não deixar o estoque ficar negativo;</w:t>
+      </w:r>
+      <w:r>
+        <w:rPr>
+          <w:sz w:val="28"/>
+          <w:szCs w:val="28"/>
+        </w:rPr>
+        <w:t xml:space="preserve"> cálculo das comandas; condição para saída do estabelecimento;</w:t>
       </w:r>
     </w:p>
     <w:p>
@@ -783,7 +811,7 @@
           <w:sz w:val="28"/>
           <w:szCs w:val="28"/>
         </w:rPr>
-        <w:t xml:space="preserve">Cadastrar a coleção de revistas em quadrinhos; avaliar a condição das revistas; classificar os quadrinhos por tipo da coleção; controle de empréstimo; cadastro de amigos que pegaram revistas emprestadas; agenda de datas dos empréstimos; </w:t>
+        <w:t xml:space="preserve">Cadastrar a coleção de revistas em quadrinhos; avaliar a condição das revistas; classificar os quadrinhos por tipo da coleção; controle de empréstimo; cadastro de amigos que pegaram revistas emprestadas; </w:t>
       </w:r>
       <w:r>
         <w:rPr>

</xml_diff>

<commit_message>
Caso de uso - Clube Cultural
</commit_message>
<xml_diff>
--- a/Atividade Engenharia de Software - Felipe e Ryan.docx
+++ b/Atividade Engenharia de Software - Felipe e Ryan.docx
@@ -7,8 +7,9 @@
         <w:pStyle w:val="PargrafodaLista"/>
         <w:numPr>
           <w:ilvl w:val="0"/>
-          <w:numId w:val="1"/>
+          <w:numId w:val="2"/>
         </w:numPr>
+        <w:spacing w:line="360" w:lineRule="auto"/>
         <w:jc w:val="both"/>
         <w:rPr>
           <w:sz w:val="28"/>
@@ -55,7 +56,7 @@
           <w:sz w:val="28"/>
           <w:szCs w:val="28"/>
         </w:rPr>
-        <w:t>.</w:t>
+        <w:t>;</w:t>
       </w:r>
     </w:p>
     <w:p>
@@ -63,8 +64,9 @@
         <w:pStyle w:val="PargrafodaLista"/>
         <w:numPr>
           <w:ilvl w:val="0"/>
-          <w:numId w:val="1"/>
+          <w:numId w:val="2"/>
         </w:numPr>
+        <w:spacing w:line="360" w:lineRule="auto"/>
         <w:jc w:val="both"/>
         <w:rPr>
           <w:sz w:val="28"/>
@@ -125,36 +127,55 @@
           <w:sz w:val="28"/>
           <w:szCs w:val="28"/>
         </w:rPr>
-        <w:t xml:space="preserve">para cada “Estudo de Caso”   </w:t>
-      </w:r>
-    </w:p>
-    <w:p>
-      <w:pPr>
-        <w:jc w:val="center"/>
-        <w:rPr>
-          <w:sz w:val="28"/>
-          <w:szCs w:val="28"/>
-        </w:rPr>
-      </w:pPr>
-    </w:p>
-    <w:p>
-      <w:pPr>
-        <w:jc w:val="center"/>
-        <w:rPr>
-          <w:sz w:val="28"/>
-          <w:szCs w:val="28"/>
-        </w:rPr>
-      </w:pPr>
-      <w:r>
-        <w:rPr>
-          <w:sz w:val="28"/>
-          <w:szCs w:val="28"/>
-        </w:rPr>
+        <w:t>para cada “Estudo de Caso”</w:t>
+      </w:r>
+      <w:r>
+        <w:rPr>
+          <w:sz w:val="28"/>
+          <w:szCs w:val="28"/>
+        </w:rPr>
+        <w:t>.</w:t>
+      </w:r>
+    </w:p>
+    <w:p>
+      <w:pPr>
+        <w:rPr>
+          <w:sz w:val="28"/>
+          <w:szCs w:val="28"/>
+        </w:rPr>
+      </w:pPr>
+      <w:r>
+        <w:rPr>
+          <w:sz w:val="28"/>
+          <w:szCs w:val="28"/>
+        </w:rPr>
+        <w:br w:type="page"/>
+      </w:r>
+    </w:p>
+    <w:p>
+      <w:pPr>
+        <w:jc w:val="center"/>
+        <w:rPr>
+          <w:b/>
+          <w:sz w:val="28"/>
+          <w:szCs w:val="28"/>
+          <w:u w:val="single"/>
+        </w:rPr>
+      </w:pPr>
+      <w:r>
+        <w:rPr>
+          <w:b/>
+          <w:sz w:val="28"/>
+          <w:szCs w:val="28"/>
+          <w:u w:val="single"/>
+        </w:rPr>
+        <w:lastRenderedPageBreak/>
         <w:t>Padaria Doce Sabor</w:t>
       </w:r>
     </w:p>
     <w:p>
       <w:pPr>
+        <w:ind w:firstLine="708"/>
         <w:jc w:val="both"/>
         <w:rPr>
           <w:sz w:val="28"/>
@@ -166,7 +187,659 @@
           <w:sz w:val="28"/>
           <w:szCs w:val="28"/>
         </w:rPr>
-        <w:t xml:space="preserve">As informações a seguir se referem a uma aplicação de controle de comanda eletrônica da padaria Doce Sabor do Seu Joaquim. O cliente usa uma comanda eletrônica durante suas compras na Padaria. A cada produto consumido, o atendente registra em sua comanda (que possui uma numeração) o produto e a quantidade. Ao passar no caixa na saída da Padaria, a Caixa lê os gastos da comanda, finalizando a compra. </w:t>
+        <w:t>As informações a seguir se referem a uma aplicação de controle de comanda eletrônica da padaria Doce Sabor do Seu Joaquim. O cliente usa uma comanda eletrônica durante suas compras na Padaria. A cada produto consumido, o atendente registra em sua comanda (que possui uma numeração) o produto e a quantidade. Ao passar no caixa na saída da Padaria, a Caixa lê os gastos da comanda, finalizando a compra. Na leitura da comanda, verifica-se o valor unitário de cada produto a fim de calcular o valor total da compra</w:t>
+      </w:r>
+    </w:p>
+    <w:p>
+      <w:pPr>
+        <w:jc w:val="both"/>
+        <w:rPr>
+          <w:sz w:val="28"/>
+          <w:szCs w:val="28"/>
+        </w:rPr>
+      </w:pPr>
+    </w:p>
+    <w:p>
+      <w:pPr>
+        <w:jc w:val="both"/>
+        <w:rPr>
+          <w:b/>
+          <w:sz w:val="28"/>
+          <w:szCs w:val="28"/>
+        </w:rPr>
+      </w:pPr>
+      <w:r>
+        <w:rPr>
+          <w:b/>
+          <w:sz w:val="28"/>
+          <w:szCs w:val="28"/>
+        </w:rPr>
+        <w:t>RF:</w:t>
+      </w:r>
+      <w:r>
+        <w:rPr>
+          <w:b/>
+          <w:sz w:val="28"/>
+          <w:szCs w:val="28"/>
+        </w:rPr>
+        <w:t xml:space="preserve"> </w:t>
+      </w:r>
+      <w:r>
+        <w:rPr>
+          <w:sz w:val="28"/>
+          <w:szCs w:val="28"/>
+        </w:rPr>
+        <w:t>Cadastro de produtos, cadastro de códigos de barras para os produtos, controle de entrada de produtos, frente de caixa, pesquisar estoque, sistema de pagamento, cadastro dos funcionários do caixa, geração de registro de comanda</w:t>
+      </w:r>
+      <w:r>
+        <w:rPr>
+          <w:sz w:val="28"/>
+          <w:szCs w:val="28"/>
+        </w:rPr>
+        <w:t>s</w:t>
+      </w:r>
+      <w:r>
+        <w:rPr>
+          <w:sz w:val="28"/>
+          <w:szCs w:val="28"/>
+        </w:rPr>
+        <w:t xml:space="preserve"> e geração de relatórios.  </w:t>
+      </w:r>
+      <w:r>
+        <w:rPr>
+          <w:b/>
+          <w:sz w:val="28"/>
+          <w:szCs w:val="28"/>
+        </w:rPr>
+        <w:t xml:space="preserve"> </w:t>
+      </w:r>
+    </w:p>
+    <w:p>
+      <w:pPr>
+        <w:jc w:val="both"/>
+        <w:rPr>
+          <w:sz w:val="28"/>
+          <w:szCs w:val="28"/>
+        </w:rPr>
+      </w:pPr>
+      <w:r>
+        <w:rPr>
+          <w:b/>
+          <w:sz w:val="28"/>
+          <w:szCs w:val="28"/>
+        </w:rPr>
+        <w:t>RNF:</w:t>
+      </w:r>
+      <w:r>
+        <w:rPr>
+          <w:b/>
+          <w:sz w:val="28"/>
+          <w:szCs w:val="28"/>
+        </w:rPr>
+        <w:t xml:space="preserve"> </w:t>
+      </w:r>
+      <w:r>
+        <w:rPr>
+          <w:sz w:val="28"/>
+          <w:szCs w:val="28"/>
+        </w:rPr>
+        <w:t xml:space="preserve">Pagar por PIX, Cartão de crédito </w:t>
+      </w:r>
+      <w:r>
+        <w:rPr>
+          <w:sz w:val="28"/>
+          <w:szCs w:val="28"/>
+        </w:rPr>
+        <w:t>ou</w:t>
+      </w:r>
+      <w:r>
+        <w:rPr>
+          <w:sz w:val="28"/>
+          <w:szCs w:val="28"/>
+        </w:rPr>
+        <w:t xml:space="preserve"> débito, dinheiro; Realização de backup, multiplataforma, acessível para diferentes dispositivos, fluxo de processos,</w:t>
+      </w:r>
+      <w:r>
+        <w:rPr>
+          <w:sz w:val="28"/>
+          <w:szCs w:val="28"/>
+        </w:rPr>
+        <w:t xml:space="preserve"> guia de estilos</w:t>
+      </w:r>
+      <w:r>
+        <w:rPr>
+          <w:sz w:val="28"/>
+          <w:szCs w:val="28"/>
+        </w:rPr>
+        <w:t xml:space="preserve"> do sistema, banco de dados relacional, status da NFE-C,</w:t>
+      </w:r>
+      <w:r>
+        <w:rPr>
+          <w:sz w:val="28"/>
+          <w:szCs w:val="28"/>
+        </w:rPr>
+        <w:t xml:space="preserve"> </w:t>
+      </w:r>
+      <w:r>
+        <w:rPr>
+          <w:sz w:val="28"/>
+          <w:szCs w:val="28"/>
+        </w:rPr>
+        <w:t>carregar entrada de estoque por XML</w:t>
+      </w:r>
+      <w:r>
+        <w:rPr>
+          <w:sz w:val="28"/>
+          <w:szCs w:val="28"/>
+        </w:rPr>
+        <w:t xml:space="preserve"> e demonstrar estrutura de preço na comanda.</w:t>
+      </w:r>
+    </w:p>
+    <w:p>
+      <w:pPr>
+        <w:jc w:val="both"/>
+        <w:rPr>
+          <w:sz w:val="28"/>
+          <w:szCs w:val="28"/>
+        </w:rPr>
+      </w:pPr>
+      <w:r>
+        <w:rPr>
+          <w:b/>
+          <w:sz w:val="28"/>
+          <w:szCs w:val="28"/>
+        </w:rPr>
+        <w:t>Domínio:</w:t>
+      </w:r>
+      <w:r>
+        <w:rPr>
+          <w:b/>
+          <w:sz w:val="28"/>
+          <w:szCs w:val="28"/>
+        </w:rPr>
+        <w:t xml:space="preserve"> </w:t>
+      </w:r>
+      <w:r>
+        <w:rPr>
+          <w:sz w:val="28"/>
+          <w:szCs w:val="28"/>
+        </w:rPr>
+        <w:t>Ao vender os produtos, fazer a baixa automaticamente no estoque; não deixar o estoque ficar negativo;</w:t>
+      </w:r>
+      <w:r>
+        <w:rPr>
+          <w:sz w:val="28"/>
+          <w:szCs w:val="28"/>
+        </w:rPr>
+        <w:t xml:space="preserve"> cálculo das comandas; condição para saída do estabelecimento;</w:t>
+      </w:r>
+    </w:p>
+    <w:p>
+      <w:pPr>
+        <w:jc w:val="center"/>
+        <w:rPr>
+          <w:sz w:val="28"/>
+          <w:szCs w:val="28"/>
+        </w:rPr>
+      </w:pPr>
+    </w:p>
+    <w:p>
+      <w:pPr>
+        <w:jc w:val="center"/>
+        <w:rPr>
+          <w:sz w:val="28"/>
+          <w:szCs w:val="28"/>
+        </w:rPr>
+      </w:pPr>
+    </w:p>
+    <w:p>
+      <w:pPr>
+        <w:jc w:val="center"/>
+        <w:rPr>
+          <w:sz w:val="28"/>
+          <w:szCs w:val="28"/>
+        </w:rPr>
+      </w:pPr>
+    </w:p>
+    <w:p>
+      <w:pPr>
+        <w:jc w:val="center"/>
+        <w:rPr>
+          <w:sz w:val="28"/>
+          <w:szCs w:val="28"/>
+        </w:rPr>
+      </w:pPr>
+    </w:p>
+    <w:p>
+      <w:pPr>
+        <w:jc w:val="center"/>
+        <w:rPr>
+          <w:sz w:val="28"/>
+          <w:szCs w:val="28"/>
+        </w:rPr>
+      </w:pPr>
+    </w:p>
+    <w:p>
+      <w:pPr>
+        <w:jc w:val="center"/>
+        <w:rPr>
+          <w:sz w:val="28"/>
+          <w:szCs w:val="28"/>
+        </w:rPr>
+      </w:pPr>
+    </w:p>
+    <w:p>
+      <w:pPr>
+        <w:jc w:val="center"/>
+        <w:rPr>
+          <w:sz w:val="28"/>
+          <w:szCs w:val="28"/>
+        </w:rPr>
+      </w:pPr>
+    </w:p>
+    <w:p>
+      <w:pPr>
+        <w:jc w:val="center"/>
+        <w:rPr>
+          <w:sz w:val="28"/>
+          <w:szCs w:val="28"/>
+        </w:rPr>
+      </w:pPr>
+    </w:p>
+    <w:p>
+      <w:pPr>
+        <w:jc w:val="center"/>
+        <w:rPr>
+          <w:sz w:val="28"/>
+          <w:szCs w:val="28"/>
+        </w:rPr>
+      </w:pPr>
+    </w:p>
+    <w:p>
+      <w:pPr>
+        <w:jc w:val="center"/>
+        <w:rPr>
+          <w:sz w:val="28"/>
+          <w:szCs w:val="28"/>
+        </w:rPr>
+      </w:pPr>
+    </w:p>
+    <w:p>
+      <w:pPr>
+        <w:jc w:val="center"/>
+        <w:rPr>
+          <w:sz w:val="28"/>
+          <w:szCs w:val="28"/>
+        </w:rPr>
+      </w:pPr>
+    </w:p>
+    <w:p>
+      <w:pPr>
+        <w:jc w:val="center"/>
+        <w:rPr>
+          <w:b/>
+          <w:sz w:val="28"/>
+          <w:szCs w:val="28"/>
+          <w:u w:val="single"/>
+        </w:rPr>
+      </w:pPr>
+      <w:r>
+        <w:rPr>
+          <w:b/>
+          <w:sz w:val="28"/>
+          <w:szCs w:val="28"/>
+          <w:u w:val="single"/>
+        </w:rPr>
+        <w:lastRenderedPageBreak/>
+        <w:t>Buffet</w:t>
+      </w:r>
+    </w:p>
+    <w:p>
+      <w:pPr>
+        <w:ind w:firstLine="708"/>
+        <w:jc w:val="both"/>
+        <w:rPr>
+          <w:sz w:val="28"/>
+          <w:szCs w:val="28"/>
+        </w:rPr>
+      </w:pPr>
+      <w:r>
+        <w:rPr>
+          <w:sz w:val="28"/>
+          <w:szCs w:val="28"/>
+        </w:rPr>
+        <w:t>Rafaela possui vários temas de festas infantis para aluguel.</w:t>
+      </w:r>
+      <w:r>
+        <w:rPr>
+          <w:sz w:val="28"/>
+          <w:szCs w:val="28"/>
+        </w:rPr>
+        <w:br/>
+        <w:t>Ela precisa controlar os aluguéis e para isso quer uma aplicação que permita cadastrar: o nome e o telefone do cliente, o endereço completo da festa, o tema escolhido, a data da festa, a hora de início e término da festa.</w:t>
+      </w:r>
+      <w:r>
+        <w:rPr>
+          <w:sz w:val="28"/>
+          <w:szCs w:val="28"/>
+        </w:rPr>
+        <w:br/>
+        <w:t>Além disso, para alguns clientes antigos, Rafaela oferece descontos. Sendo assim, é preciso saber o valor realmente cobrado num determinado aluguel.</w:t>
+      </w:r>
+    </w:p>
+    <w:p>
+      <w:pPr>
+        <w:jc w:val="both"/>
+        <w:rPr>
+          <w:b/>
+          <w:sz w:val="28"/>
+          <w:szCs w:val="28"/>
+        </w:rPr>
+      </w:pPr>
+    </w:p>
+    <w:p>
+      <w:pPr>
+        <w:jc w:val="both"/>
+        <w:rPr>
+          <w:sz w:val="28"/>
+          <w:szCs w:val="28"/>
+        </w:rPr>
+      </w:pPr>
+      <w:r>
+        <w:rPr>
+          <w:b/>
+          <w:sz w:val="28"/>
+          <w:szCs w:val="28"/>
+        </w:rPr>
+        <w:t>RF:</w:t>
+      </w:r>
+      <w:r>
+        <w:rPr>
+          <w:b/>
+          <w:sz w:val="28"/>
+          <w:szCs w:val="28"/>
+        </w:rPr>
+        <w:t xml:space="preserve"> </w:t>
+      </w:r>
+      <w:r>
+        <w:rPr>
+          <w:sz w:val="28"/>
+          <w:szCs w:val="28"/>
+        </w:rPr>
+        <w:t xml:space="preserve">Cadastro do cliente, cadastro de tema, sistema de cálculo de orçamentos, verificação de cliente que contém desconto, agenda de cronogramas dos locais, geração do valor total, </w:t>
+      </w:r>
+      <w:r>
+        <w:rPr>
+          <w:sz w:val="28"/>
+          <w:szCs w:val="28"/>
+        </w:rPr>
+        <w:t>distribuição das ordens de serviços e produtos para os funcionários, manual técnico dos produtos para cada tema,</w:t>
+      </w:r>
+      <w:r>
+        <w:rPr>
+          <w:sz w:val="28"/>
+          <w:szCs w:val="28"/>
+        </w:rPr>
+        <w:t xml:space="preserve"> sistema</w:t>
+      </w:r>
+      <w:r>
+        <w:rPr>
+          <w:sz w:val="28"/>
+          <w:szCs w:val="28"/>
+        </w:rPr>
+        <w:t xml:space="preserve"> de pagamento e </w:t>
+      </w:r>
+      <w:r>
+        <w:rPr>
+          <w:sz w:val="28"/>
+          <w:szCs w:val="28"/>
+        </w:rPr>
+        <w:t>gerenciamento de logística.</w:t>
+      </w:r>
+    </w:p>
+    <w:p>
+      <w:pPr>
+        <w:jc w:val="both"/>
+        <w:rPr>
+          <w:sz w:val="28"/>
+          <w:szCs w:val="28"/>
+        </w:rPr>
+      </w:pPr>
+      <w:r>
+        <w:rPr>
+          <w:b/>
+          <w:sz w:val="28"/>
+          <w:szCs w:val="28"/>
+        </w:rPr>
+        <w:t>RNF:</w:t>
+      </w:r>
+      <w:r>
+        <w:rPr>
+          <w:b/>
+          <w:sz w:val="28"/>
+          <w:szCs w:val="28"/>
+        </w:rPr>
+        <w:t xml:space="preserve"> </w:t>
+      </w:r>
+      <w:r>
+        <w:rPr>
+          <w:sz w:val="28"/>
+          <w:szCs w:val="28"/>
+        </w:rPr>
+        <w:t xml:space="preserve">Pagar à vista e </w:t>
+      </w:r>
+      <w:r>
+        <w:rPr>
+          <w:sz w:val="28"/>
+          <w:szCs w:val="28"/>
+        </w:rPr>
+        <w:t>a</w:t>
+      </w:r>
+      <w:r>
+        <w:rPr>
+          <w:sz w:val="28"/>
+          <w:szCs w:val="28"/>
+        </w:rPr>
+        <w:t xml:space="preserve"> prazo; pagar no Boleto PagSeguro, cartão de crédito e débito, PIX, Paypal; </w:t>
+      </w:r>
+      <w:r>
+        <w:rPr>
+          <w:sz w:val="28"/>
+          <w:szCs w:val="28"/>
+        </w:rPr>
+        <w:t>entrega com van;</w:t>
+      </w:r>
+      <w:r>
+        <w:rPr>
+          <w:sz w:val="28"/>
+          <w:szCs w:val="28"/>
+        </w:rPr>
+        <w:t xml:space="preserve"> status de confirmação do buffet; </w:t>
+      </w:r>
+    </w:p>
+    <w:p>
+      <w:pPr>
+        <w:jc w:val="both"/>
+        <w:rPr>
+          <w:sz w:val="28"/>
+          <w:szCs w:val="28"/>
+        </w:rPr>
+      </w:pPr>
+      <w:r>
+        <w:rPr>
+          <w:b/>
+          <w:sz w:val="28"/>
+          <w:szCs w:val="28"/>
+        </w:rPr>
+        <w:t xml:space="preserve">Domínio: </w:t>
+      </w:r>
+      <w:r>
+        <w:rPr>
+          <w:sz w:val="28"/>
+          <w:szCs w:val="28"/>
+        </w:rPr>
+        <w:t>Confirmar com o cliente por telefone antes da preparação do buffet</w:t>
+      </w:r>
+      <w:r>
+        <w:rPr>
+          <w:sz w:val="28"/>
+          <w:szCs w:val="28"/>
+        </w:rPr>
+        <w:t xml:space="preserve">, basear-se num tema infantil na construção visual, atender num raio de 50Km,  </w:t>
+      </w:r>
+    </w:p>
+    <w:p>
+      <w:pPr>
+        <w:jc w:val="center"/>
+        <w:rPr>
+          <w:sz w:val="28"/>
+          <w:szCs w:val="28"/>
+        </w:rPr>
+      </w:pPr>
+    </w:p>
+    <w:p>
+      <w:pPr>
+        <w:jc w:val="center"/>
+        <w:rPr>
+          <w:sz w:val="28"/>
+          <w:szCs w:val="28"/>
+        </w:rPr>
+      </w:pPr>
+    </w:p>
+    <w:p>
+      <w:pPr>
+        <w:jc w:val="center"/>
+        <w:rPr>
+          <w:sz w:val="28"/>
+          <w:szCs w:val="28"/>
+        </w:rPr>
+      </w:pPr>
+    </w:p>
+    <w:p>
+      <w:pPr>
+        <w:jc w:val="center"/>
+        <w:rPr>
+          <w:sz w:val="28"/>
+          <w:szCs w:val="28"/>
+        </w:rPr>
+      </w:pPr>
+    </w:p>
+    <w:p>
+      <w:pPr>
+        <w:jc w:val="center"/>
+        <w:rPr>
+          <w:sz w:val="28"/>
+          <w:szCs w:val="28"/>
+        </w:rPr>
+      </w:pPr>
+    </w:p>
+    <w:p>
+      <w:pPr>
+        <w:jc w:val="center"/>
+        <w:rPr>
+          <w:sz w:val="28"/>
+          <w:szCs w:val="28"/>
+        </w:rPr>
+      </w:pPr>
+    </w:p>
+    <w:p>
+      <w:pPr>
+        <w:jc w:val="center"/>
+        <w:rPr>
+          <w:sz w:val="28"/>
+          <w:szCs w:val="28"/>
+        </w:rPr>
+      </w:pPr>
+    </w:p>
+    <w:p>
+      <w:pPr>
+        <w:jc w:val="center"/>
+        <w:rPr>
+          <w:sz w:val="28"/>
+          <w:szCs w:val="28"/>
+        </w:rPr>
+      </w:pPr>
+    </w:p>
+    <w:p>
+      <w:pPr>
+        <w:jc w:val="center"/>
+        <w:rPr>
+          <w:sz w:val="28"/>
+          <w:szCs w:val="28"/>
+        </w:rPr>
+      </w:pPr>
+    </w:p>
+    <w:p>
+      <w:pPr>
+        <w:jc w:val="center"/>
+        <w:rPr>
+          <w:sz w:val="28"/>
+          <w:szCs w:val="28"/>
+        </w:rPr>
+      </w:pPr>
+    </w:p>
+    <w:p>
+      <w:pPr>
+        <w:jc w:val="center"/>
+        <w:rPr>
+          <w:sz w:val="28"/>
+          <w:szCs w:val="28"/>
+        </w:rPr>
+      </w:pPr>
+    </w:p>
+    <w:p>
+      <w:pPr>
+        <w:jc w:val="center"/>
+        <w:rPr>
+          <w:sz w:val="28"/>
+          <w:szCs w:val="28"/>
+        </w:rPr>
+      </w:pPr>
+    </w:p>
+    <w:p>
+      <w:pPr>
+        <w:rPr>
+          <w:sz w:val="28"/>
+          <w:szCs w:val="28"/>
+        </w:rPr>
+      </w:pPr>
+    </w:p>
+    <w:p>
+      <w:pPr>
+        <w:jc w:val="center"/>
+        <w:rPr>
+          <w:b/>
+          <w:sz w:val="28"/>
+          <w:szCs w:val="28"/>
+          <w:u w:val="single"/>
+        </w:rPr>
+      </w:pPr>
+      <w:r>
+        <w:rPr>
+          <w:b/>
+          <w:sz w:val="28"/>
+          <w:szCs w:val="28"/>
+          <w:u w:val="single"/>
+        </w:rPr>
+        <w:lastRenderedPageBreak/>
+        <w:t>Clube Cultural</w:t>
+      </w:r>
+    </w:p>
+    <w:p>
+      <w:pPr>
+        <w:ind w:firstLine="708"/>
+        <w:jc w:val="both"/>
+        <w:rPr>
+          <w:sz w:val="28"/>
+          <w:szCs w:val="28"/>
+        </w:rPr>
+      </w:pPr>
+      <w:r>
+        <w:rPr>
+          <w:sz w:val="28"/>
+          <w:szCs w:val="28"/>
+        </w:rPr>
+        <w:t>Ian tem uma coleção grande de revistas em quadrinhos. Por isso, resolveu emprestar para os amigos. Assim foi criado o Clube da Leitura. Mas para não perder nenhuma revista, seu pai lhe fez uma aplicação que cadastra as revistas e controla o empréstimo. Para cada revista cadastram-se: o tipo da cole</w:t>
       </w:r>
       <w:bookmarkStart w:id="0" w:name="_GoBack"/>
       <w:bookmarkEnd w:id="0"/>
@@ -175,620 +848,17 @@
           <w:sz w:val="28"/>
           <w:szCs w:val="28"/>
         </w:rPr>
-        <w:t>Na leitura da comanda, verifica-se o valor unitário de cada produto a fim de calcular o valor total da compra</w:t>
+        <w:t>ção (por exemplo: Cebolinha, Pato Donald, Batman etc.), o número da edição, o ano da revista e a caixa onde está guardada. Cada caixa tem uma cor, uma etiqueta e um número. Para cada empréstimo cadastram-se: o amiguinho que pegou a revista, qual foi a revista, a data de empréstimo e a data de devolução. Cada criança só pode pegar uma revista por empréstimo. O cadastro do amiguinho consiste de: o nome do amiguinho, o nome da mãe, o telefone e de onde é o amigo (do prédio ou da escola).</w:t>
       </w:r>
     </w:p>
     <w:p>
       <w:pPr>
         <w:jc w:val="both"/>
         <w:rPr>
-          <w:b/>
-          <w:sz w:val="28"/>
-          <w:szCs w:val="28"/>
-        </w:rPr>
-      </w:pPr>
-      <w:r>
-        <w:rPr>
-          <w:b/>
-          <w:sz w:val="28"/>
-          <w:szCs w:val="28"/>
-        </w:rPr>
-        <w:t>RF:</w:t>
-      </w:r>
-      <w:r>
-        <w:rPr>
-          <w:b/>
-          <w:sz w:val="28"/>
-          <w:szCs w:val="28"/>
-        </w:rPr>
-        <w:t xml:space="preserve"> </w:t>
-      </w:r>
-      <w:r>
-        <w:rPr>
-          <w:sz w:val="28"/>
-          <w:szCs w:val="28"/>
-        </w:rPr>
-        <w:t>Cadastro de produtos, cadastro de códigos de barras para os produtos, controle de entrada de produtos, frente de caixa, pesquisar estoque, sistema de pagamento, cadastro dos funcionários do caixa, geração de registro de comanda</w:t>
-      </w:r>
-      <w:r>
-        <w:rPr>
-          <w:sz w:val="28"/>
-          <w:szCs w:val="28"/>
-        </w:rPr>
-        <w:t>s</w:t>
-      </w:r>
-      <w:r>
-        <w:rPr>
-          <w:sz w:val="28"/>
-          <w:szCs w:val="28"/>
-        </w:rPr>
-        <w:t xml:space="preserve"> e geração de relatórios.  </w:t>
-      </w:r>
-      <w:r>
-        <w:rPr>
-          <w:b/>
-          <w:sz w:val="28"/>
-          <w:szCs w:val="28"/>
-        </w:rPr>
-        <w:t xml:space="preserve"> </w:t>
-      </w:r>
-    </w:p>
-    <w:p>
-      <w:pPr>
-        <w:jc w:val="both"/>
-        <w:rPr>
-          <w:sz w:val="28"/>
-          <w:szCs w:val="28"/>
-        </w:rPr>
-      </w:pPr>
-      <w:r>
-        <w:rPr>
-          <w:b/>
-          <w:sz w:val="28"/>
-          <w:szCs w:val="28"/>
-        </w:rPr>
-        <w:t>RNF:</w:t>
-      </w:r>
-      <w:r>
-        <w:rPr>
-          <w:b/>
-          <w:sz w:val="28"/>
-          <w:szCs w:val="28"/>
-        </w:rPr>
-        <w:t xml:space="preserve"> </w:t>
-      </w:r>
-      <w:r>
-        <w:rPr>
-          <w:sz w:val="28"/>
-          <w:szCs w:val="28"/>
-        </w:rPr>
-        <w:t xml:space="preserve">Pagar por PIX, Cartão de crédito </w:t>
-      </w:r>
-      <w:r>
-        <w:rPr>
-          <w:sz w:val="28"/>
-          <w:szCs w:val="28"/>
-        </w:rPr>
-        <w:t>ou</w:t>
-      </w:r>
-      <w:r>
-        <w:rPr>
-          <w:sz w:val="28"/>
-          <w:szCs w:val="28"/>
-        </w:rPr>
-        <w:t xml:space="preserve"> débito, dinheiro; Realização de backup, multiplataforma, acessível para diferentes dispositivos, fluxo de processos,</w:t>
-      </w:r>
-      <w:r>
-        <w:rPr>
-          <w:sz w:val="28"/>
-          <w:szCs w:val="28"/>
-        </w:rPr>
-        <w:t xml:space="preserve"> guia de estilos</w:t>
-      </w:r>
-      <w:r>
-        <w:rPr>
-          <w:sz w:val="28"/>
-          <w:szCs w:val="28"/>
-        </w:rPr>
-        <w:t xml:space="preserve"> do sistema, banco de dados relacional, status da NFE-C,</w:t>
-      </w:r>
-      <w:r>
-        <w:rPr>
-          <w:sz w:val="28"/>
-          <w:szCs w:val="28"/>
-        </w:rPr>
-        <w:t xml:space="preserve"> </w:t>
-      </w:r>
-      <w:r>
-        <w:rPr>
-          <w:sz w:val="28"/>
-          <w:szCs w:val="28"/>
-        </w:rPr>
-        <w:t>carregar entrada de estoque por XML</w:t>
-      </w:r>
-      <w:r>
-        <w:rPr>
-          <w:sz w:val="28"/>
-          <w:szCs w:val="28"/>
-        </w:rPr>
-        <w:t xml:space="preserve"> e demonstrar estrutura de preço na comanda.</w:t>
-      </w:r>
-    </w:p>
-    <w:p>
-      <w:pPr>
-        <w:jc w:val="both"/>
-        <w:rPr>
-          <w:sz w:val="28"/>
-          <w:szCs w:val="28"/>
-        </w:rPr>
-      </w:pPr>
-      <w:r>
-        <w:rPr>
-          <w:b/>
-          <w:sz w:val="28"/>
-          <w:szCs w:val="28"/>
-        </w:rPr>
-        <w:t>Domínio:</w:t>
-      </w:r>
-      <w:r>
-        <w:rPr>
-          <w:b/>
-          <w:sz w:val="28"/>
-          <w:szCs w:val="28"/>
-        </w:rPr>
-        <w:t xml:space="preserve"> </w:t>
-      </w:r>
-      <w:r>
-        <w:rPr>
-          <w:sz w:val="28"/>
-          <w:szCs w:val="28"/>
-        </w:rPr>
-        <w:t>Ao vender os produtos, fazer a baixa automaticamente no estoque; não deixar o estoque ficar negativo;</w:t>
-      </w:r>
-      <w:r>
-        <w:rPr>
-          <w:sz w:val="28"/>
-          <w:szCs w:val="28"/>
-        </w:rPr>
-        <w:t xml:space="preserve"> cálculo das comandas; condição para saída do estabelecimento;</w:t>
-      </w:r>
-    </w:p>
-    <w:p>
-      <w:pPr>
-        <w:jc w:val="center"/>
-        <w:rPr>
-          <w:sz w:val="28"/>
-          <w:szCs w:val="28"/>
-        </w:rPr>
-      </w:pPr>
-    </w:p>
-    <w:p>
-      <w:pPr>
-        <w:jc w:val="center"/>
-        <w:rPr>
-          <w:sz w:val="28"/>
-          <w:szCs w:val="28"/>
-        </w:rPr>
-      </w:pPr>
-    </w:p>
-    <w:p>
-      <w:pPr>
-        <w:jc w:val="center"/>
-        <w:rPr>
-          <w:sz w:val="28"/>
-          <w:szCs w:val="28"/>
-        </w:rPr>
-      </w:pPr>
-    </w:p>
-    <w:p>
-      <w:pPr>
-        <w:jc w:val="center"/>
-        <w:rPr>
-          <w:sz w:val="28"/>
-          <w:szCs w:val="28"/>
-        </w:rPr>
-      </w:pPr>
-    </w:p>
-    <w:p>
-      <w:pPr>
-        <w:jc w:val="center"/>
-        <w:rPr>
-          <w:sz w:val="28"/>
-          <w:szCs w:val="28"/>
-        </w:rPr>
-      </w:pPr>
-    </w:p>
-    <w:p>
-      <w:pPr>
-        <w:jc w:val="center"/>
-        <w:rPr>
-          <w:sz w:val="28"/>
-          <w:szCs w:val="28"/>
-        </w:rPr>
-      </w:pPr>
-    </w:p>
-    <w:p>
-      <w:pPr>
-        <w:jc w:val="center"/>
-        <w:rPr>
-          <w:sz w:val="28"/>
-          <w:szCs w:val="28"/>
-        </w:rPr>
-      </w:pPr>
-    </w:p>
-    <w:p>
-      <w:pPr>
-        <w:jc w:val="center"/>
-        <w:rPr>
-          <w:sz w:val="28"/>
-          <w:szCs w:val="28"/>
-        </w:rPr>
-      </w:pPr>
-      <w:r>
-        <w:rPr>
-          <w:sz w:val="28"/>
-          <w:szCs w:val="28"/>
-        </w:rPr>
-        <w:t>Buffet</w:t>
-      </w:r>
-    </w:p>
-    <w:p>
-      <w:pPr>
-        <w:jc w:val="both"/>
-        <w:rPr>
-          <w:sz w:val="28"/>
-          <w:szCs w:val="28"/>
-        </w:rPr>
-      </w:pPr>
-      <w:r>
-        <w:rPr>
-          <w:sz w:val="28"/>
-          <w:szCs w:val="28"/>
-        </w:rPr>
-        <w:t>Rafaela possui vários temas de festas infantis para aluguel.</w:t>
-      </w:r>
-      <w:r>
-        <w:rPr>
-          <w:sz w:val="28"/>
-          <w:szCs w:val="28"/>
-        </w:rPr>
-        <w:br/>
-        <w:t>Ela precisa controlar os aluguéis e para isso quer uma aplicação que permita cadastrar: o nome e o telefone do cliente, o endereço completo da festa, o tema escolhido, a data da festa, a hora de início e término da festa.</w:t>
-      </w:r>
-      <w:r>
-        <w:rPr>
-          <w:sz w:val="28"/>
-          <w:szCs w:val="28"/>
-        </w:rPr>
-        <w:br/>
-        <w:t>Além disso, para alguns clientes antigos, Rafaela oferece descontos. Sendo assim, é preciso saber o valor realmente cobrado num determinado aluguel.</w:t>
-      </w:r>
-    </w:p>
-    <w:p>
-      <w:pPr>
-        <w:jc w:val="both"/>
-        <w:rPr>
-          <w:b/>
-          <w:sz w:val="28"/>
-          <w:szCs w:val="28"/>
-        </w:rPr>
-      </w:pPr>
-    </w:p>
-    <w:p>
-      <w:pPr>
-        <w:jc w:val="both"/>
-        <w:rPr>
-          <w:sz w:val="28"/>
-          <w:szCs w:val="28"/>
-        </w:rPr>
-      </w:pPr>
-      <w:r>
-        <w:rPr>
-          <w:b/>
-          <w:sz w:val="28"/>
-          <w:szCs w:val="28"/>
-        </w:rPr>
-        <w:t>RF:</w:t>
-      </w:r>
-      <w:r>
-        <w:rPr>
-          <w:b/>
-          <w:sz w:val="28"/>
-          <w:szCs w:val="28"/>
-        </w:rPr>
-        <w:t xml:space="preserve"> </w:t>
-      </w:r>
-      <w:r>
-        <w:rPr>
-          <w:sz w:val="28"/>
-          <w:szCs w:val="28"/>
-        </w:rPr>
-        <w:t xml:space="preserve">Cadastro do cliente, cadastro de tema, sistema de cálculo de orçamentos, verificação de cliente que contém desconto, agenda de cronogramas dos locais, geração do valor total, </w:t>
-      </w:r>
-      <w:r>
-        <w:rPr>
-          <w:sz w:val="28"/>
-          <w:szCs w:val="28"/>
-        </w:rPr>
-        <w:t>distribuição das ordens de serviços e produtos para os funcionários, manual técnico dos produtos para cada tema,</w:t>
-      </w:r>
-      <w:r>
-        <w:rPr>
-          <w:sz w:val="28"/>
-          <w:szCs w:val="28"/>
-        </w:rPr>
-        <w:t xml:space="preserve"> sistema</w:t>
-      </w:r>
-      <w:r>
-        <w:rPr>
-          <w:sz w:val="28"/>
-          <w:szCs w:val="28"/>
-        </w:rPr>
-        <w:t xml:space="preserve"> de pagamento e </w:t>
-      </w:r>
-      <w:r>
-        <w:rPr>
-          <w:sz w:val="28"/>
-          <w:szCs w:val="28"/>
-        </w:rPr>
-        <w:t>gerenciamento de logística.</w:t>
-      </w:r>
-    </w:p>
-    <w:p>
-      <w:pPr>
-        <w:jc w:val="both"/>
-        <w:rPr>
-          <w:sz w:val="28"/>
-          <w:szCs w:val="28"/>
-        </w:rPr>
-      </w:pPr>
-      <w:r>
-        <w:rPr>
-          <w:b/>
-          <w:sz w:val="28"/>
-          <w:szCs w:val="28"/>
-        </w:rPr>
-        <w:t>RNF:</w:t>
-      </w:r>
-      <w:r>
-        <w:rPr>
-          <w:b/>
-          <w:sz w:val="28"/>
-          <w:szCs w:val="28"/>
-        </w:rPr>
-        <w:t xml:space="preserve"> </w:t>
-      </w:r>
-      <w:r>
-        <w:rPr>
-          <w:sz w:val="28"/>
-          <w:szCs w:val="28"/>
-        </w:rPr>
-        <w:t xml:space="preserve">Pagar à vista e </w:t>
-      </w:r>
-      <w:proofErr w:type="gramStart"/>
-      <w:r>
-        <w:rPr>
-          <w:sz w:val="28"/>
-          <w:szCs w:val="28"/>
-        </w:rPr>
-        <w:t>à</w:t>
-      </w:r>
-      <w:proofErr w:type="gramEnd"/>
-      <w:r>
-        <w:rPr>
-          <w:sz w:val="28"/>
-          <w:szCs w:val="28"/>
-        </w:rPr>
-        <w:t xml:space="preserve"> prazo; pagar no Boleto </w:t>
-      </w:r>
-      <w:proofErr w:type="spellStart"/>
-      <w:r>
-        <w:rPr>
-          <w:sz w:val="28"/>
-          <w:szCs w:val="28"/>
-        </w:rPr>
-        <w:t>PagSeguro</w:t>
-      </w:r>
-      <w:proofErr w:type="spellEnd"/>
-      <w:r>
-        <w:rPr>
-          <w:sz w:val="28"/>
-          <w:szCs w:val="28"/>
-        </w:rPr>
-        <w:t xml:space="preserve">, cartão de crédito e débito, PIX, </w:t>
-      </w:r>
-      <w:proofErr w:type="spellStart"/>
-      <w:r>
-        <w:rPr>
-          <w:sz w:val="28"/>
-          <w:szCs w:val="28"/>
-        </w:rPr>
-        <w:t>Paypal</w:t>
-      </w:r>
-      <w:proofErr w:type="spellEnd"/>
-      <w:r>
-        <w:rPr>
-          <w:sz w:val="28"/>
-          <w:szCs w:val="28"/>
-        </w:rPr>
-        <w:t xml:space="preserve">; </w:t>
-      </w:r>
-      <w:r>
-        <w:rPr>
-          <w:sz w:val="28"/>
-          <w:szCs w:val="28"/>
-        </w:rPr>
-        <w:t>entrega com van;</w:t>
-      </w:r>
-      <w:r>
-        <w:rPr>
-          <w:sz w:val="28"/>
-          <w:szCs w:val="28"/>
-        </w:rPr>
-        <w:t xml:space="preserve"> status de confirmação do buffet; </w:t>
-      </w:r>
-    </w:p>
-    <w:p>
-      <w:pPr>
-        <w:jc w:val="both"/>
-        <w:rPr>
-          <w:sz w:val="28"/>
-          <w:szCs w:val="28"/>
-        </w:rPr>
-      </w:pPr>
-      <w:r>
-        <w:rPr>
-          <w:b/>
-          <w:sz w:val="28"/>
-          <w:szCs w:val="28"/>
-        </w:rPr>
-        <w:t xml:space="preserve">Domínio: </w:t>
-      </w:r>
-      <w:r>
-        <w:rPr>
-          <w:sz w:val="28"/>
-          <w:szCs w:val="28"/>
-        </w:rPr>
-        <w:t>Confirmar com o cliente por telefone antes da preparação do buffet</w:t>
-      </w:r>
-      <w:r>
-        <w:rPr>
-          <w:sz w:val="28"/>
-          <w:szCs w:val="28"/>
-        </w:rPr>
-        <w:t xml:space="preserve">, basear-se num tema infantil na construção visual, atender num raio de 50Km,  </w:t>
-      </w:r>
-    </w:p>
-    <w:p>
-      <w:pPr>
-        <w:jc w:val="center"/>
-        <w:rPr>
-          <w:sz w:val="28"/>
-          <w:szCs w:val="28"/>
-        </w:rPr>
-      </w:pPr>
-    </w:p>
-    <w:p>
-      <w:pPr>
-        <w:jc w:val="center"/>
-        <w:rPr>
-          <w:sz w:val="28"/>
-          <w:szCs w:val="28"/>
-        </w:rPr>
-      </w:pPr>
-    </w:p>
-    <w:p>
-      <w:pPr>
-        <w:jc w:val="center"/>
-        <w:rPr>
-          <w:sz w:val="28"/>
-          <w:szCs w:val="28"/>
-        </w:rPr>
-      </w:pPr>
-    </w:p>
-    <w:p>
-      <w:pPr>
-        <w:jc w:val="center"/>
-        <w:rPr>
-          <w:sz w:val="28"/>
-          <w:szCs w:val="28"/>
-        </w:rPr>
-      </w:pPr>
-    </w:p>
-    <w:p>
-      <w:pPr>
-        <w:jc w:val="center"/>
-        <w:rPr>
-          <w:sz w:val="28"/>
-          <w:szCs w:val="28"/>
-        </w:rPr>
-      </w:pPr>
-    </w:p>
-    <w:p>
-      <w:pPr>
-        <w:jc w:val="center"/>
-        <w:rPr>
-          <w:sz w:val="28"/>
-          <w:szCs w:val="28"/>
-        </w:rPr>
-      </w:pPr>
-    </w:p>
-    <w:p>
-      <w:pPr>
-        <w:jc w:val="center"/>
-        <w:rPr>
-          <w:sz w:val="28"/>
-          <w:szCs w:val="28"/>
-        </w:rPr>
-      </w:pPr>
-    </w:p>
-    <w:p>
-      <w:pPr>
-        <w:jc w:val="center"/>
-        <w:rPr>
-          <w:sz w:val="28"/>
-          <w:szCs w:val="28"/>
-        </w:rPr>
-      </w:pPr>
-    </w:p>
-    <w:p>
-      <w:pPr>
-        <w:jc w:val="center"/>
-        <w:rPr>
-          <w:sz w:val="28"/>
-          <w:szCs w:val="28"/>
-        </w:rPr>
-      </w:pPr>
-    </w:p>
-    <w:p>
-      <w:pPr>
-        <w:jc w:val="center"/>
-        <w:rPr>
-          <w:sz w:val="28"/>
-          <w:szCs w:val="28"/>
-        </w:rPr>
-      </w:pPr>
-    </w:p>
-    <w:p>
-      <w:pPr>
-        <w:jc w:val="center"/>
-        <w:rPr>
-          <w:sz w:val="28"/>
-          <w:szCs w:val="28"/>
-        </w:rPr>
-      </w:pPr>
-    </w:p>
-    <w:p>
-      <w:pPr>
-        <w:jc w:val="center"/>
-        <w:rPr>
-          <w:sz w:val="28"/>
-          <w:szCs w:val="28"/>
-        </w:rPr>
-      </w:pPr>
-      <w:r>
-        <w:rPr>
-          <w:sz w:val="28"/>
-          <w:szCs w:val="28"/>
-        </w:rPr>
-        <w:t>Clube Cultural</w:t>
-      </w:r>
-    </w:p>
-    <w:p>
-      <w:pPr>
-        <w:jc w:val="both"/>
-        <w:rPr>
-          <w:sz w:val="28"/>
-          <w:szCs w:val="28"/>
-        </w:rPr>
-      </w:pPr>
-      <w:r>
-        <w:rPr>
-          <w:sz w:val="28"/>
-          <w:szCs w:val="28"/>
-        </w:rPr>
-        <w:t>Ian tem uma coleção grande de revistas em quadrinhos. Por isso, resolveu emprestar para os amigos. Assim foi criado o Clube da Leitura. Mas para não perder nenhuma revista, seu pai lhe fez uma aplicação que cadastra as revistas e controla o empréstimo. Para cada revista cadastram-se: o tipo da coleção (por exemplo: Cebolinha, Pato Donald, Batman etc.), o número da edição, o ano da revista e a caixa onde está guardada. Cada caixa tem uma cor, uma etiqueta e um número. Para cada empréstimo cadastram-se: o amiguinho que pegou a revista, qual foi a revista, a data de empréstimo e a data de devolução. Cada criança só pode pegar uma revista por empréstimo. O cadastro do amiguinho consiste de: o nome do amiguinho, o nome da mãe, o telefone e de onde é o amigo (do prédio ou da escola).</w:t>
-      </w:r>
+          <w:sz w:val="28"/>
+          <w:szCs w:val="28"/>
+        </w:rPr>
+      </w:pPr>
     </w:p>
     <w:p>
       <w:pPr>
@@ -899,12 +969,62 @@
     </w:p>
     <w:sectPr>
       <w:pgSz w:w="11906" w:h="16838"/>
-      <w:pgMar w:top="1417" w:right="1701" w:bottom="1417" w:left="1701" w:header="708" w:footer="708" w:gutter="0"/>
+      <w:pgMar w:top="1701" w:right="1134" w:bottom="1134" w:left="1701" w:header="709" w:footer="709" w:gutter="0"/>
       <w:cols w:space="708"/>
       <w:docGrid w:linePitch="360"/>
     </w:sectPr>
   </w:body>
 </w:document>
+</file>
+
+<file path=word/endnotes.xml><?xml version="1.0" encoding="utf-8"?>
+<w:endnotes xmlns:wpc="http://schemas.microsoft.com/office/word/2010/wordprocessingCanvas" xmlns:cx="http://schemas.microsoft.com/office/drawing/2014/chartex" xmlns:cx1="http://schemas.microsoft.com/office/drawing/2015/9/8/chartex" xmlns:cx2="http://schemas.microsoft.com/office/drawing/2015/10/21/chartex" xmlns:cx3="http://schemas.microsoft.com/office/drawing/2016/5/9/chartex" xmlns:cx4="http://schemas.microsoft.com/office/drawing/2016/5/10/chartex" xmlns:cx5="http://schemas.microsoft.com/office/drawing/2016/5/11/chartex" xmlns:cx6="http://schemas.microsoft.com/office/drawing/2016/5/12/chartex" xmlns:cx7="http://schemas.microsoft.com/office/drawing/2016/5/13/chartex" xmlns:cx8="http://schemas.microsoft.com/office/drawing/2016/5/14/chartex" xmlns:mc="http://schemas.openxmlformats.org/markup-compatibility/2006" xmlns:aink="http://schemas.microsoft.com/office/drawing/2016/ink" xmlns:am3d="http://schemas.microsoft.com/office/drawing/2017/model3d" xmlns:o="urn:schemas-microsoft-com:office:office" xmlns:r="http://schemas.openxmlformats.org/officeDocument/2006/relationships" xmlns:m="http://schemas.openxmlformats.org/officeDocument/2006/math" xmlns:v="urn:schemas-microsoft-com:vml" xmlns:wp14="http://schemas.microsoft.com/office/word/2010/wordprocessingDrawing" xmlns:wp="http://schemas.openxmlformats.org/drawingml/2006/wordprocessingDrawing" xmlns:w10="urn:schemas-microsoft-com:office:word" xmlns:w="http://schemas.openxmlformats.org/wordprocessingml/2006/main" xmlns:w14="http://schemas.microsoft.com/office/word/2010/wordml" xmlns:w15="http://schemas.microsoft.com/office/word/2012/wordml" xmlns:w16cid="http://schemas.microsoft.com/office/word/2016/wordml/cid" xmlns:w16se="http://schemas.microsoft.com/office/word/2015/wordml/symex" xmlns:wpg="http://schemas.microsoft.com/office/word/2010/wordprocessingGroup" xmlns:wpi="http://schemas.microsoft.com/office/word/2010/wordprocessingInk" xmlns:wne="http://schemas.microsoft.com/office/word/2006/wordml" xmlns:wps="http://schemas.microsoft.com/office/word/2010/wordprocessingShape" mc:Ignorable="w14 w15 w16se w16cid wp14">
+  <w:endnote w:type="separator" w:id="-1">
+    <w:p>
+      <w:pPr>
+        <w:spacing w:after="0" w:line="240" w:lineRule="auto"/>
+      </w:pPr>
+      <w:r>
+        <w:separator/>
+      </w:r>
+    </w:p>
+  </w:endnote>
+  <w:endnote w:type="continuationSeparator" w:id="0">
+    <w:p>
+      <w:pPr>
+        <w:spacing w:after="0" w:line="240" w:lineRule="auto"/>
+      </w:pPr>
+      <w:r>
+        <w:continuationSeparator/>
+      </w:r>
+    </w:p>
+  </w:endnote>
+</w:endnotes>
+</file>
+
+<file path=word/footnotes.xml><?xml version="1.0" encoding="utf-8"?>
+<w:footnotes xmlns:wpc="http://schemas.microsoft.com/office/word/2010/wordprocessingCanvas" xmlns:cx="http://schemas.microsoft.com/office/drawing/2014/chartex" xmlns:cx1="http://schemas.microsoft.com/office/drawing/2015/9/8/chartex" xmlns:cx2="http://schemas.microsoft.com/office/drawing/2015/10/21/chartex" xmlns:cx3="http://schemas.microsoft.com/office/drawing/2016/5/9/chartex" xmlns:cx4="http://schemas.microsoft.com/office/drawing/2016/5/10/chartex" xmlns:cx5="http://schemas.microsoft.com/office/drawing/2016/5/11/chartex" xmlns:cx6="http://schemas.microsoft.com/office/drawing/2016/5/12/chartex" xmlns:cx7="http://schemas.microsoft.com/office/drawing/2016/5/13/chartex" xmlns:cx8="http://schemas.microsoft.com/office/drawing/2016/5/14/chartex" xmlns:mc="http://schemas.openxmlformats.org/markup-compatibility/2006" xmlns:aink="http://schemas.microsoft.com/office/drawing/2016/ink" xmlns:am3d="http://schemas.microsoft.com/office/drawing/2017/model3d" xmlns:o="urn:schemas-microsoft-com:office:office" xmlns:r="http://schemas.openxmlformats.org/officeDocument/2006/relationships" xmlns:m="http://schemas.openxmlformats.org/officeDocument/2006/math" xmlns:v="urn:schemas-microsoft-com:vml" xmlns:wp14="http://schemas.microsoft.com/office/word/2010/wordprocessingDrawing" xmlns:wp="http://schemas.openxmlformats.org/drawingml/2006/wordprocessingDrawing" xmlns:w10="urn:schemas-microsoft-com:office:word" xmlns:w="http://schemas.openxmlformats.org/wordprocessingml/2006/main" xmlns:w14="http://schemas.microsoft.com/office/word/2010/wordml" xmlns:w15="http://schemas.microsoft.com/office/word/2012/wordml" xmlns:w16cid="http://schemas.microsoft.com/office/word/2016/wordml/cid" xmlns:w16se="http://schemas.microsoft.com/office/word/2015/wordml/symex" xmlns:wpg="http://schemas.microsoft.com/office/word/2010/wordprocessingGroup" xmlns:wpi="http://schemas.microsoft.com/office/word/2010/wordprocessingInk" xmlns:wne="http://schemas.microsoft.com/office/word/2006/wordml" xmlns:wps="http://schemas.microsoft.com/office/word/2010/wordprocessingShape" mc:Ignorable="w14 w15 w16se w16cid wp14">
+  <w:footnote w:type="separator" w:id="-1">
+    <w:p>
+      <w:pPr>
+        <w:spacing w:after="0" w:line="240" w:lineRule="auto"/>
+      </w:pPr>
+      <w:r>
+        <w:separator/>
+      </w:r>
+    </w:p>
+  </w:footnote>
+  <w:footnote w:type="continuationSeparator" w:id="0">
+    <w:p>
+      <w:pPr>
+        <w:spacing w:after="0" w:line="240" w:lineRule="auto"/>
+      </w:pPr>
+      <w:r>
+        <w:continuationSeparator/>
+      </w:r>
+    </w:p>
+  </w:footnote>
+</w:footnotes>
 </file>
 
 <file path=word/numbering.xml><?xml version="1.0" encoding="utf-8"?>
@@ -998,8 +1118,97 @@
       </w:pPr>
     </w:lvl>
   </w:abstractNum>
+  <w:abstractNum w:abstractNumId="1" w15:restartNumberingAfterBreak="0">
+    <w:nsid w:val="6B21310C"/>
+    <w:multiLevelType w:val="hybridMultilevel"/>
+    <w:tmpl w:val="C6C02884"/>
+    <w:lvl w:ilvl="0" w:tplc="0416000F">
+      <w:start w:val="1"/>
+      <w:numFmt w:val="decimal"/>
+      <w:lvlText w:val="%1."/>
+      <w:lvlJc w:val="left"/>
+      <w:pPr>
+        <w:ind w:left="1080" w:hanging="360"/>
+      </w:pPr>
+    </w:lvl>
+    <w:lvl w:ilvl="1" w:tplc="04160019" w:tentative="1">
+      <w:start w:val="1"/>
+      <w:numFmt w:val="lowerLetter"/>
+      <w:lvlText w:val="%2."/>
+      <w:lvlJc w:val="left"/>
+      <w:pPr>
+        <w:ind w:left="1800" w:hanging="360"/>
+      </w:pPr>
+    </w:lvl>
+    <w:lvl w:ilvl="2" w:tplc="0416001B" w:tentative="1">
+      <w:start w:val="1"/>
+      <w:numFmt w:val="lowerRoman"/>
+      <w:lvlText w:val="%3."/>
+      <w:lvlJc w:val="right"/>
+      <w:pPr>
+        <w:ind w:left="2520" w:hanging="180"/>
+      </w:pPr>
+    </w:lvl>
+    <w:lvl w:ilvl="3" w:tplc="0416000F" w:tentative="1">
+      <w:start w:val="1"/>
+      <w:numFmt w:val="decimal"/>
+      <w:lvlText w:val="%4."/>
+      <w:lvlJc w:val="left"/>
+      <w:pPr>
+        <w:ind w:left="3240" w:hanging="360"/>
+      </w:pPr>
+    </w:lvl>
+    <w:lvl w:ilvl="4" w:tplc="04160019" w:tentative="1">
+      <w:start w:val="1"/>
+      <w:numFmt w:val="lowerLetter"/>
+      <w:lvlText w:val="%5."/>
+      <w:lvlJc w:val="left"/>
+      <w:pPr>
+        <w:ind w:left="3960" w:hanging="360"/>
+      </w:pPr>
+    </w:lvl>
+    <w:lvl w:ilvl="5" w:tplc="0416001B" w:tentative="1">
+      <w:start w:val="1"/>
+      <w:numFmt w:val="lowerRoman"/>
+      <w:lvlText w:val="%6."/>
+      <w:lvlJc w:val="right"/>
+      <w:pPr>
+        <w:ind w:left="4680" w:hanging="180"/>
+      </w:pPr>
+    </w:lvl>
+    <w:lvl w:ilvl="6" w:tplc="0416000F" w:tentative="1">
+      <w:start w:val="1"/>
+      <w:numFmt w:val="decimal"/>
+      <w:lvlText w:val="%7."/>
+      <w:lvlJc w:val="left"/>
+      <w:pPr>
+        <w:ind w:left="5400" w:hanging="360"/>
+      </w:pPr>
+    </w:lvl>
+    <w:lvl w:ilvl="7" w:tplc="04160019" w:tentative="1">
+      <w:start w:val="1"/>
+      <w:numFmt w:val="lowerLetter"/>
+      <w:lvlText w:val="%8."/>
+      <w:lvlJc w:val="left"/>
+      <w:pPr>
+        <w:ind w:left="6120" w:hanging="360"/>
+      </w:pPr>
+    </w:lvl>
+    <w:lvl w:ilvl="8" w:tplc="0416001B" w:tentative="1">
+      <w:start w:val="1"/>
+      <w:numFmt w:val="lowerRoman"/>
+      <w:lvlText w:val="%9."/>
+      <w:lvlJc w:val="right"/>
+      <w:pPr>
+        <w:ind w:left="6840" w:hanging="180"/>
+      </w:pPr>
+    </w:lvl>
+  </w:abstractNum>
   <w:num w:numId="1">
     <w:abstractNumId w:val="0"/>
+  </w:num>
+  <w:num w:numId="2">
+    <w:abstractNumId w:val="1"/>
   </w:num>
 </w:numbering>
 </file>
@@ -1440,6 +1649,50 @@
       <w:contextualSpacing/>
     </w:pPr>
   </w:style>
+  <w:style w:type="paragraph" w:styleId="Cabealho">
+    <w:name w:val="header"/>
+    <w:basedOn w:val="Normal"/>
+    <w:link w:val="CabealhoChar"/>
+    <w:uiPriority w:val="99"/>
+    <w:unhideWhenUsed/>
+    <w:rsid w:val="00554CA0"/>
+    <w:pPr>
+      <w:tabs>
+        <w:tab w:val="center" w:pos="4252"/>
+        <w:tab w:val="right" w:pos="8504"/>
+      </w:tabs>
+      <w:spacing w:after="0" w:line="240" w:lineRule="auto"/>
+    </w:pPr>
+  </w:style>
+  <w:style w:type="character" w:customStyle="1" w:styleId="CabealhoChar">
+    <w:name w:val="Cabeçalho Char"/>
+    <w:basedOn w:val="Fontepargpadro"/>
+    <w:link w:val="Cabealho"/>
+    <w:uiPriority w:val="99"/>
+    <w:rsid w:val="00554CA0"/>
+  </w:style>
+  <w:style w:type="paragraph" w:styleId="Rodap">
+    <w:name w:val="footer"/>
+    <w:basedOn w:val="Normal"/>
+    <w:link w:val="RodapChar"/>
+    <w:uiPriority w:val="99"/>
+    <w:unhideWhenUsed/>
+    <w:rsid w:val="00554CA0"/>
+    <w:pPr>
+      <w:tabs>
+        <w:tab w:val="center" w:pos="4252"/>
+        <w:tab w:val="right" w:pos="8504"/>
+      </w:tabs>
+      <w:spacing w:after="0" w:line="240" w:lineRule="auto"/>
+    </w:pPr>
+  </w:style>
+  <w:style w:type="character" w:customStyle="1" w:styleId="RodapChar">
+    <w:name w:val="Rodapé Char"/>
+    <w:basedOn w:val="Fontepargpadro"/>
+    <w:link w:val="Rodap"/>
+    <w:uiPriority w:val="99"/>
+    <w:rsid w:val="00554CA0"/>
+  </w:style>
 </w:styles>
 </file>
 

</xml_diff>